<commit_message>
added headers to each file
</commit_message>
<xml_diff>
--- a/Lab05_Shenfield_Watson_B01.docx
+++ b/Lab05_Shenfield_Watson_B01.docx
@@ -85,7 +85,10 @@
         <w:t xml:space="preserve"> </w:t>
       </w:r>
       <w:r>
-        <w:t>27</w:t>
+        <w:t>2</w:t>
+      </w:r>
+      <w:r>
+        <w:t>9</w:t>
       </w:r>
       <w:r>
         <w:t>/10</w:t>

</xml_diff>